<commit_message>
Update von Erweiterungsmodul E4 'Webseiten', früher 'Thimble', Version 2023-01-24
</commit_message>
<xml_diff>
--- a/4_Erweiterungsmodule/E4/Steckbrief_E4.docx
+++ b/4_Erweiterungsmodule/E4/Steckbrief_E4.docx
@@ -1,6 +1,6 @@
 
 <file path=word/document.xml><?xml version="1.0" encoding="utf-8"?>
-<w:document xmlns:wpc="http://schemas.microsoft.com/office/word/2010/wordprocessingCanvas" xmlns:cx="http://schemas.microsoft.com/office/drawing/2014/chartex" xmlns:cx1="http://schemas.microsoft.com/office/drawing/2015/9/8/chartex" xmlns:cx2="http://schemas.microsoft.com/office/drawing/2015/10/21/chartex" xmlns:cx3="http://schemas.microsoft.com/office/drawing/2016/5/9/chartex" xmlns:cx4="http://schemas.microsoft.com/office/drawing/2016/5/10/chartex" xmlns:cx5="http://schemas.microsoft.com/office/drawing/2016/5/11/chartex" xmlns:mc="http://schemas.openxmlformats.org/markup-compatibility/2006" xmlns:o="urn:schemas-microsoft-com:office:office" xmlns:r="http://schemas.openxmlformats.org/officeDocument/2006/relationships" xmlns:m="http://schemas.openxmlformats.org/officeDocument/2006/math" xmlns:v="urn:schemas-microsoft-com:vml" xmlns:wp14="http://schemas.microsoft.com/office/word/2010/wordprocessingDrawing" xmlns:wp="http://schemas.openxmlformats.org/drawingml/2006/wordprocessingDrawing" xmlns:w10="urn:schemas-microsoft-com:office:word" xmlns:w="http://schemas.openxmlformats.org/wordprocessingml/2006/main" xmlns:w14="http://schemas.microsoft.com/office/word/2010/wordml" xmlns:w15="http://schemas.microsoft.com/office/word/2012/wordml" xmlns:w16se="http://schemas.microsoft.com/office/word/2015/wordml/symex" xmlns:wpg="http://schemas.microsoft.com/office/word/2010/wordprocessingGroup" xmlns:wpi="http://schemas.microsoft.com/office/word/2010/wordprocessingInk" xmlns:wne="http://schemas.microsoft.com/office/word/2006/wordml" xmlns:wps="http://schemas.microsoft.com/office/word/2010/wordprocessingShape" mc:Ignorable="w14 w15 w16se wp14">
+<w:document xmlns:wpc="http://schemas.microsoft.com/office/word/2010/wordprocessingCanvas" xmlns:cx="http://schemas.microsoft.com/office/drawing/2014/chartex" xmlns:cx1="http://schemas.microsoft.com/office/drawing/2015/9/8/chartex" xmlns:cx2="http://schemas.microsoft.com/office/drawing/2015/10/21/chartex" xmlns:cx3="http://schemas.microsoft.com/office/drawing/2016/5/9/chartex" xmlns:cx4="http://schemas.microsoft.com/office/drawing/2016/5/10/chartex" xmlns:cx5="http://schemas.microsoft.com/office/drawing/2016/5/11/chartex" xmlns:cx6="http://schemas.microsoft.com/office/drawing/2016/5/12/chartex" xmlns:cx7="http://schemas.microsoft.com/office/drawing/2016/5/13/chartex" xmlns:cx8="http://schemas.microsoft.com/office/drawing/2016/5/14/chartex" xmlns:mc="http://schemas.openxmlformats.org/markup-compatibility/2006" xmlns:aink="http://schemas.microsoft.com/office/drawing/2016/ink" xmlns:am3d="http://schemas.microsoft.com/office/drawing/2017/model3d" xmlns:o="urn:schemas-microsoft-com:office:office" xmlns:oel="http://schemas.microsoft.com/office/2019/extlst" xmlns:r="http://schemas.openxmlformats.org/officeDocument/2006/relationships" xmlns:m="http://schemas.openxmlformats.org/officeDocument/2006/math" xmlns:v="urn:schemas-microsoft-com:vml" xmlns:wp14="http://schemas.microsoft.com/office/word/2010/wordprocessingDrawing" xmlns:wp="http://schemas.openxmlformats.org/drawingml/2006/wordprocessingDrawing" xmlns:w10="urn:schemas-microsoft-com:office:word" xmlns:w="http://schemas.openxmlformats.org/wordprocessingml/2006/main" xmlns:w14="http://schemas.microsoft.com/office/word/2010/wordml" xmlns:w15="http://schemas.microsoft.com/office/word/2012/wordml" xmlns:w16cex="http://schemas.microsoft.com/office/word/2018/wordml/cex" xmlns:w16cid="http://schemas.microsoft.com/office/word/2016/wordml/cid" xmlns:w16="http://schemas.microsoft.com/office/word/2018/wordml" xmlns:w16sdtdh="http://schemas.microsoft.com/office/word/2020/wordml/sdtdatahash" xmlns:w16se="http://schemas.microsoft.com/office/word/2015/wordml/symex" xmlns:wpg="http://schemas.microsoft.com/office/word/2010/wordprocessingGroup" xmlns:wpi="http://schemas.microsoft.com/office/word/2010/wordprocessingInk" xmlns:wne="http://schemas.microsoft.com/office/word/2006/wordml" xmlns:wps="http://schemas.microsoft.com/office/word/2010/wordprocessingShape" mc:Ignorable="w14 w15 w16se w16cid w16 w16cex w16sdtdh wp14">
   <w:body>
     <w:p>
       <w:pPr>
@@ -10,97 +10,6 @@
           <w:szCs w:val="32"/>
         </w:rPr>
       </w:pPr>
-      <w:r>
-        <w:rPr>
-          <w:noProof/>
-          <w:lang w:eastAsia="de-DE"/>
-        </w:rPr>
-        <w:drawing>
-          <wp:anchor distT="0" distB="0" distL="114300" distR="114300" simplePos="0" relativeHeight="251659264" behindDoc="1" locked="0" layoutInCell="1" allowOverlap="1" wp14:anchorId="5F27EEE3" wp14:editId="1A047294">
-            <wp:simplePos x="0" y="0"/>
-            <wp:positionH relativeFrom="column">
-              <wp:posOffset>4331335</wp:posOffset>
-            </wp:positionH>
-            <wp:positionV relativeFrom="paragraph">
-              <wp:posOffset>314960</wp:posOffset>
-            </wp:positionV>
-            <wp:extent cx="1308735" cy="1400175"/>
-            <wp:effectExtent l="0" t="0" r="5715" b="9525"/>
-            <wp:wrapTight wrapText="bothSides">
-              <wp:wrapPolygon edited="0">
-                <wp:start x="8803" y="0"/>
-                <wp:lineTo x="5974" y="588"/>
-                <wp:lineTo x="2515" y="3233"/>
-                <wp:lineTo x="1258" y="14106"/>
-                <wp:lineTo x="0" y="17339"/>
-                <wp:lineTo x="0" y="19690"/>
-                <wp:lineTo x="5659" y="21453"/>
-                <wp:lineTo x="8175" y="21453"/>
-                <wp:lineTo x="12891" y="21453"/>
-                <wp:lineTo x="15406" y="21453"/>
-                <wp:lineTo x="21380" y="19690"/>
-                <wp:lineTo x="21380" y="17339"/>
-                <wp:lineTo x="20122" y="14106"/>
-                <wp:lineTo x="19179" y="3233"/>
-                <wp:lineTo x="14777" y="294"/>
-                <wp:lineTo x="12262" y="0"/>
-                <wp:lineTo x="8803" y="0"/>
-              </wp:wrapPolygon>
-            </wp:wrapTight>
-            <wp:docPr id="4" name="Grafik 4" descr="http://dougbelshaw.com/presentations/2013/lincoln/resources/thimble-logo.png"/>
-            <wp:cNvGraphicFramePr>
-              <a:graphicFrameLocks xmlns:a="http://schemas.openxmlformats.org/drawingml/2006/main" noChangeAspect="1"/>
-            </wp:cNvGraphicFramePr>
-            <a:graphic xmlns:a="http://schemas.openxmlformats.org/drawingml/2006/main">
-              <a:graphicData uri="http://schemas.openxmlformats.org/drawingml/2006/picture">
-                <pic:pic xmlns:pic="http://schemas.openxmlformats.org/drawingml/2006/picture">
-                  <pic:nvPicPr>
-                    <pic:cNvPr id="0" name="Picture 1" descr="http://dougbelshaw.com/presentations/2013/lincoln/resources/thimble-logo.png"/>
-                    <pic:cNvPicPr>
-                      <a:picLocks noChangeAspect="1" noChangeArrowheads="1"/>
-                    </pic:cNvPicPr>
-                  </pic:nvPicPr>
-                  <pic:blipFill rotWithShape="1">
-                    <a:blip r:embed="rId5">
-                      <a:extLst>
-                        <a:ext uri="{28A0092B-C50C-407E-A947-70E740481C1C}">
-                          <a14:useLocalDpi xmlns:a14="http://schemas.microsoft.com/office/drawing/2010/main" val="0"/>
-                        </a:ext>
-                      </a:extLst>
-                    </a:blip>
-                    <a:srcRect l="19750" t="17500" r="19501" b="17500"/>
-                    <a:stretch/>
-                  </pic:blipFill>
-                  <pic:spPr bwMode="auto">
-                    <a:xfrm>
-                      <a:off x="0" y="0"/>
-                      <a:ext cx="1308735" cy="1400175"/>
-                    </a:xfrm>
-                    <a:prstGeom prst="rect">
-                      <a:avLst/>
-                    </a:prstGeom>
-                    <a:noFill/>
-                    <a:ln>
-                      <a:noFill/>
-                    </a:ln>
-                    <a:extLst>
-                      <a:ext uri="{53640926-AAD7-44D8-BBD7-CCE9431645EC}">
-                        <a14:shadowObscured xmlns:a14="http://schemas.microsoft.com/office/drawing/2010/main"/>
-                      </a:ext>
-                    </a:extLst>
-                  </pic:spPr>
-                </pic:pic>
-              </a:graphicData>
-            </a:graphic>
-            <wp14:sizeRelH relativeFrom="margin">
-              <wp14:pctWidth>0</wp14:pctWidth>
-            </wp14:sizeRelH>
-            <wp14:sizeRelV relativeFrom="margin">
-              <wp14:pctHeight>0</wp14:pctHeight>
-            </wp14:sizeRelV>
-          </wp:anchor>
-        </w:drawing>
-      </w:r>
       <w:r>
         <w:rPr>
           <w:b/>
@@ -121,40 +30,50 @@
       <w:proofErr w:type="spellEnd"/>
     </w:p>
     <w:p>
+      <w:pPr>
+        <w:jc w:val="both"/>
+      </w:pPr>
+      <w:r>
+        <w:t xml:space="preserve">In diesem Modul lernen die Schülerinnen und Schüler </w:t>
+      </w:r>
+      <w:r>
+        <w:rPr>
+          <w:i/>
+          <w:iCs/>
+        </w:rPr>
+        <w:t>Markup-</w:t>
+      </w:r>
       <w:proofErr w:type="spellStart"/>
       <w:r>
-        <w:t>Thimble</w:t>
+        <w:rPr>
+          <w:i/>
+          <w:iCs/>
+        </w:rPr>
+        <w:t>Languages</w:t>
       </w:r>
       <w:proofErr w:type="spellEnd"/>
       <w:r>
-        <w:t xml:space="preserve"> ist ein einfach zu bedienender Online-Editor zur Erstellung von Webseiten von Mozilla. Die Schülerinnen und Schüler können mit </w:t>
+        <w:t xml:space="preserve"> – im Deutschen auch als Auszeichnungs- oder Beschreibungssprachen bezeichnet – exemplarisch an der </w:t>
       </w:r>
-      <w:proofErr w:type="spellStart"/>
       <w:r>
-        <w:t>Thimble</w:t>
+        <w:rPr>
+          <w:i/>
+          <w:iCs/>
+        </w:rPr>
+        <w:t>Hypertext Markup Language</w:t>
       </w:r>
-      <w:proofErr w:type="spellEnd"/>
       <w:r>
-        <w:t xml:space="preserve"> nicht nur Webseiten mittels HTML (Hypertext-Markup-Language) erzeugen, sondern auch online abspeichern und veröffentlichen. Dabei steht ihnen während der Nutzung von </w:t>
+        <w:t xml:space="preserve"> (HTML</w:t>
       </w:r>
-      <w:proofErr w:type="spellStart"/>
       <w:r>
-        <w:t>Thimble</w:t>
-      </w:r>
-      <w:proofErr w:type="spellEnd"/>
-      <w:r>
-        <w:t xml:space="preserve"> eine Live-Vorschau zur Verfügung. Dies bietet den Vorteil, dass die Schülerinnen und Schüler nicht nur unter Anleitung, sondern auch </w:t>
-      </w:r>
-      <w:proofErr w:type="spellStart"/>
-      <w:r>
-        <w:t>experimentativ</w:t>
-      </w:r>
-      <w:proofErr w:type="spellEnd"/>
-      <w:r>
-        <w:t xml:space="preserve"> vorgehen können.</w:t>
+        <w:t>) kennen, die das Gerüst von Webseiten ist. Dazu nutzen sie Online-Editoren, um in projektorientiertem Unterricht eigene einfache Projekte zu entwickeln.</w:t>
       </w:r>
     </w:p>
-    <w:p/>
+    <w:p>
+      <w:pPr>
+        <w:jc w:val="both"/>
+      </w:pPr>
+    </w:p>
     <w:tbl>
       <w:tblPr>
         <w:tblStyle w:val="Steckbrief"/>
@@ -721,10 +640,7 @@
     </w:tbl>
     <w:p/>
     <w:p/>
-    <w:p>
-      <w:bookmarkStart w:id="0" w:name="_GoBack"/>
-      <w:bookmarkEnd w:id="0"/>
-    </w:p>
+    <w:p/>
     <w:sectPr>
       <w:pgSz w:w="11906" w:h="16838"/>
       <w:pgMar w:top="1417" w:right="1417" w:bottom="1134" w:left="1417" w:header="708" w:footer="708" w:gutter="0"/>
@@ -735,8 +651,58 @@
 </w:document>
 </file>
 
+<file path=word/endnotes.xml><?xml version="1.0" encoding="utf-8"?>
+<w:endnotes xmlns:wpc="http://schemas.microsoft.com/office/word/2010/wordprocessingCanvas" xmlns:cx="http://schemas.microsoft.com/office/drawing/2014/chartex" xmlns:cx1="http://schemas.microsoft.com/office/drawing/2015/9/8/chartex" xmlns:cx2="http://schemas.microsoft.com/office/drawing/2015/10/21/chartex" xmlns:cx3="http://schemas.microsoft.com/office/drawing/2016/5/9/chartex" xmlns:cx4="http://schemas.microsoft.com/office/drawing/2016/5/10/chartex" xmlns:cx5="http://schemas.microsoft.com/office/drawing/2016/5/11/chartex" xmlns:cx6="http://schemas.microsoft.com/office/drawing/2016/5/12/chartex" xmlns:cx7="http://schemas.microsoft.com/office/drawing/2016/5/13/chartex" xmlns:cx8="http://schemas.microsoft.com/office/drawing/2016/5/14/chartex" xmlns:mc="http://schemas.openxmlformats.org/markup-compatibility/2006" xmlns:aink="http://schemas.microsoft.com/office/drawing/2016/ink" xmlns:am3d="http://schemas.microsoft.com/office/drawing/2017/model3d" xmlns:o="urn:schemas-microsoft-com:office:office" xmlns:oel="http://schemas.microsoft.com/office/2019/extlst" xmlns:r="http://schemas.openxmlformats.org/officeDocument/2006/relationships" xmlns:m="http://schemas.openxmlformats.org/officeDocument/2006/math" xmlns:v="urn:schemas-microsoft-com:vml" xmlns:wp14="http://schemas.microsoft.com/office/word/2010/wordprocessingDrawing" xmlns:wp="http://schemas.openxmlformats.org/drawingml/2006/wordprocessingDrawing" xmlns:w10="urn:schemas-microsoft-com:office:word" xmlns:w="http://schemas.openxmlformats.org/wordprocessingml/2006/main" xmlns:w14="http://schemas.microsoft.com/office/word/2010/wordml" xmlns:w15="http://schemas.microsoft.com/office/word/2012/wordml" xmlns:w16cex="http://schemas.microsoft.com/office/word/2018/wordml/cex" xmlns:w16cid="http://schemas.microsoft.com/office/word/2016/wordml/cid" xmlns:w16="http://schemas.microsoft.com/office/word/2018/wordml" xmlns:w16sdtdh="http://schemas.microsoft.com/office/word/2020/wordml/sdtdatahash" xmlns:w16se="http://schemas.microsoft.com/office/word/2015/wordml/symex" xmlns:wpg="http://schemas.microsoft.com/office/word/2010/wordprocessingGroup" xmlns:wpi="http://schemas.microsoft.com/office/word/2010/wordprocessingInk" xmlns:wne="http://schemas.microsoft.com/office/word/2006/wordml" xmlns:wps="http://schemas.microsoft.com/office/word/2010/wordprocessingShape" mc:Ignorable="w14 w15 w16se w16cid w16 w16cex w16sdtdh wp14">
+  <w:endnote w:type="separator" w:id="-1">
+    <w:p>
+      <w:pPr>
+        <w:spacing w:after="0" w:line="240" w:lineRule="auto"/>
+      </w:pPr>
+      <w:r>
+        <w:separator/>
+      </w:r>
+    </w:p>
+  </w:endnote>
+  <w:endnote w:type="continuationSeparator" w:id="0">
+    <w:p>
+      <w:pPr>
+        <w:spacing w:after="0" w:line="240" w:lineRule="auto"/>
+      </w:pPr>
+      <w:r>
+        <w:continuationSeparator/>
+      </w:r>
+    </w:p>
+  </w:endnote>
+</w:endnotes>
+</file>
+
+<file path=word/footnotes.xml><?xml version="1.0" encoding="utf-8"?>
+<w:footnotes xmlns:wpc="http://schemas.microsoft.com/office/word/2010/wordprocessingCanvas" xmlns:cx="http://schemas.microsoft.com/office/drawing/2014/chartex" xmlns:cx1="http://schemas.microsoft.com/office/drawing/2015/9/8/chartex" xmlns:cx2="http://schemas.microsoft.com/office/drawing/2015/10/21/chartex" xmlns:cx3="http://schemas.microsoft.com/office/drawing/2016/5/9/chartex" xmlns:cx4="http://schemas.microsoft.com/office/drawing/2016/5/10/chartex" xmlns:cx5="http://schemas.microsoft.com/office/drawing/2016/5/11/chartex" xmlns:cx6="http://schemas.microsoft.com/office/drawing/2016/5/12/chartex" xmlns:cx7="http://schemas.microsoft.com/office/drawing/2016/5/13/chartex" xmlns:cx8="http://schemas.microsoft.com/office/drawing/2016/5/14/chartex" xmlns:mc="http://schemas.openxmlformats.org/markup-compatibility/2006" xmlns:aink="http://schemas.microsoft.com/office/drawing/2016/ink" xmlns:am3d="http://schemas.microsoft.com/office/drawing/2017/model3d" xmlns:o="urn:schemas-microsoft-com:office:office" xmlns:oel="http://schemas.microsoft.com/office/2019/extlst" xmlns:r="http://schemas.openxmlformats.org/officeDocument/2006/relationships" xmlns:m="http://schemas.openxmlformats.org/officeDocument/2006/math" xmlns:v="urn:schemas-microsoft-com:vml" xmlns:wp14="http://schemas.microsoft.com/office/word/2010/wordprocessingDrawing" xmlns:wp="http://schemas.openxmlformats.org/drawingml/2006/wordprocessingDrawing" xmlns:w10="urn:schemas-microsoft-com:office:word" xmlns:w="http://schemas.openxmlformats.org/wordprocessingml/2006/main" xmlns:w14="http://schemas.microsoft.com/office/word/2010/wordml" xmlns:w15="http://schemas.microsoft.com/office/word/2012/wordml" xmlns:w16cex="http://schemas.microsoft.com/office/word/2018/wordml/cex" xmlns:w16cid="http://schemas.microsoft.com/office/word/2016/wordml/cid" xmlns:w16="http://schemas.microsoft.com/office/word/2018/wordml" xmlns:w16sdtdh="http://schemas.microsoft.com/office/word/2020/wordml/sdtdatahash" xmlns:w16se="http://schemas.microsoft.com/office/word/2015/wordml/symex" xmlns:wpg="http://schemas.microsoft.com/office/word/2010/wordprocessingGroup" xmlns:wpi="http://schemas.microsoft.com/office/word/2010/wordprocessingInk" xmlns:wne="http://schemas.microsoft.com/office/word/2006/wordml" xmlns:wps="http://schemas.microsoft.com/office/word/2010/wordprocessingShape" mc:Ignorable="w14 w15 w16se w16cid w16 w16cex w16sdtdh wp14">
+  <w:footnote w:type="separator" w:id="-1">
+    <w:p>
+      <w:pPr>
+        <w:spacing w:after="0" w:line="240" w:lineRule="auto"/>
+      </w:pPr>
+      <w:r>
+        <w:separator/>
+      </w:r>
+    </w:p>
+  </w:footnote>
+  <w:footnote w:type="continuationSeparator" w:id="0">
+    <w:p>
+      <w:pPr>
+        <w:spacing w:after="0" w:line="240" w:lineRule="auto"/>
+      </w:pPr>
+      <w:r>
+        <w:continuationSeparator/>
+      </w:r>
+    </w:p>
+  </w:footnote>
+</w:footnotes>
+</file>
+
 <file path=word/numbering.xml><?xml version="1.0" encoding="utf-8"?>
-<w:numbering xmlns:wpc="http://schemas.microsoft.com/office/word/2010/wordprocessingCanvas" xmlns:cx="http://schemas.microsoft.com/office/drawing/2014/chartex" xmlns:cx1="http://schemas.microsoft.com/office/drawing/2015/9/8/chartex" xmlns:cx2="http://schemas.microsoft.com/office/drawing/2015/10/21/chartex" xmlns:cx3="http://schemas.microsoft.com/office/drawing/2016/5/9/chartex" xmlns:cx4="http://schemas.microsoft.com/office/drawing/2016/5/10/chartex" xmlns:cx5="http://schemas.microsoft.com/office/drawing/2016/5/11/chartex" xmlns:mc="http://schemas.openxmlformats.org/markup-compatibility/2006" xmlns:o="urn:schemas-microsoft-com:office:office" xmlns:r="http://schemas.openxmlformats.org/officeDocument/2006/relationships" xmlns:m="http://schemas.openxmlformats.org/officeDocument/2006/math" xmlns:v="urn:schemas-microsoft-com:vml" xmlns:wp14="http://schemas.microsoft.com/office/word/2010/wordprocessingDrawing" xmlns:wp="http://schemas.openxmlformats.org/drawingml/2006/wordprocessingDrawing" xmlns:w10="urn:schemas-microsoft-com:office:word" xmlns:w="http://schemas.openxmlformats.org/wordprocessingml/2006/main" xmlns:w14="http://schemas.microsoft.com/office/word/2010/wordml" xmlns:w15="http://schemas.microsoft.com/office/word/2012/wordml" xmlns:w16se="http://schemas.microsoft.com/office/word/2015/wordml/symex" xmlns:wpg="http://schemas.microsoft.com/office/word/2010/wordprocessingGroup" xmlns:wpi="http://schemas.microsoft.com/office/word/2010/wordprocessingInk" xmlns:wne="http://schemas.microsoft.com/office/word/2006/wordml" xmlns:wps="http://schemas.microsoft.com/office/word/2010/wordprocessingShape" mc:Ignorable="w14 w15 w16se wp14">
+<w:numbering xmlns:wpc="http://schemas.microsoft.com/office/word/2010/wordprocessingCanvas" xmlns:cx="http://schemas.microsoft.com/office/drawing/2014/chartex" xmlns:cx1="http://schemas.microsoft.com/office/drawing/2015/9/8/chartex" xmlns:cx2="http://schemas.microsoft.com/office/drawing/2015/10/21/chartex" xmlns:cx3="http://schemas.microsoft.com/office/drawing/2016/5/9/chartex" xmlns:cx4="http://schemas.microsoft.com/office/drawing/2016/5/10/chartex" xmlns:cx5="http://schemas.microsoft.com/office/drawing/2016/5/11/chartex" xmlns:cx6="http://schemas.microsoft.com/office/drawing/2016/5/12/chartex" xmlns:cx7="http://schemas.microsoft.com/office/drawing/2016/5/13/chartex" xmlns:cx8="http://schemas.microsoft.com/office/drawing/2016/5/14/chartex" xmlns:mc="http://schemas.openxmlformats.org/markup-compatibility/2006" xmlns:aink="http://schemas.microsoft.com/office/drawing/2016/ink" xmlns:am3d="http://schemas.microsoft.com/office/drawing/2017/model3d" xmlns:o="urn:schemas-microsoft-com:office:office" xmlns:oel="http://schemas.microsoft.com/office/2019/extlst" xmlns:r="http://schemas.openxmlformats.org/officeDocument/2006/relationships" xmlns:m="http://schemas.openxmlformats.org/officeDocument/2006/math" xmlns:v="urn:schemas-microsoft-com:vml" xmlns:wp14="http://schemas.microsoft.com/office/word/2010/wordprocessingDrawing" xmlns:wp="http://schemas.openxmlformats.org/drawingml/2006/wordprocessingDrawing" xmlns:w10="urn:schemas-microsoft-com:office:word" xmlns:w="http://schemas.openxmlformats.org/wordprocessingml/2006/main" xmlns:w14="http://schemas.microsoft.com/office/word/2010/wordml" xmlns:w15="http://schemas.microsoft.com/office/word/2012/wordml" xmlns:w16cex="http://schemas.microsoft.com/office/word/2018/wordml/cex" xmlns:w16cid="http://schemas.microsoft.com/office/word/2016/wordml/cid" xmlns:w16="http://schemas.microsoft.com/office/word/2018/wordml" xmlns:w16sdtdh="http://schemas.microsoft.com/office/word/2020/wordml/sdtdatahash" xmlns:w16se="http://schemas.microsoft.com/office/word/2015/wordml/symex" xmlns:wpg="http://schemas.microsoft.com/office/word/2010/wordprocessingGroup" xmlns:wpi="http://schemas.microsoft.com/office/word/2010/wordprocessingInk" xmlns:wne="http://schemas.microsoft.com/office/word/2006/wordml" xmlns:wps="http://schemas.microsoft.com/office/word/2010/wordprocessingShape" mc:Ignorable="w14 w15 w16se w16cid w16 w16cex w16sdtdh wp14">
   <w:abstractNum w:abstractNumId="0" w15:restartNumberingAfterBreak="0">
     <w:nsid w:val="367261E5"/>
     <w:multiLevelType w:val="hybridMultilevel"/>
@@ -850,14 +816,14 @@
       </w:rPr>
     </w:lvl>
   </w:abstractNum>
-  <w:num w:numId="1">
+  <w:num w:numId="1" w16cid:durableId="293339905">
     <w:abstractNumId w:val="0"/>
   </w:num>
 </w:numbering>
 </file>
 
 <file path=word/styles.xml><?xml version="1.0" encoding="utf-8"?>
-<w:styles xmlns:mc="http://schemas.openxmlformats.org/markup-compatibility/2006" xmlns:r="http://schemas.openxmlformats.org/officeDocument/2006/relationships" xmlns:w="http://schemas.openxmlformats.org/wordprocessingml/2006/main" xmlns:w14="http://schemas.microsoft.com/office/word/2010/wordml" xmlns:w15="http://schemas.microsoft.com/office/word/2012/wordml" xmlns:w16se="http://schemas.microsoft.com/office/word/2015/wordml/symex" mc:Ignorable="w14 w15 w16se">
+<w:styles xmlns:mc="http://schemas.openxmlformats.org/markup-compatibility/2006" xmlns:r="http://schemas.openxmlformats.org/officeDocument/2006/relationships" xmlns:w="http://schemas.openxmlformats.org/wordprocessingml/2006/main" xmlns:w14="http://schemas.microsoft.com/office/word/2010/wordml" xmlns:w15="http://schemas.microsoft.com/office/word/2012/wordml" xmlns:w16cex="http://schemas.microsoft.com/office/word/2018/wordml/cex" xmlns:w16cid="http://schemas.microsoft.com/office/word/2016/wordml/cid" xmlns:w16="http://schemas.microsoft.com/office/word/2018/wordml" xmlns:w16sdtdh="http://schemas.microsoft.com/office/word/2020/wordml/sdtdatahash" xmlns:w16se="http://schemas.microsoft.com/office/word/2015/wordml/symex" mc:Ignorable="w14 w15 w16se w16cid w16 w16cex w16sdtdh">
   <w:docDefaults>
     <w:rPrDefault>
       <w:rPr>
@@ -873,7 +839,7 @@
       </w:pPr>
     </w:pPrDefault>
   </w:docDefaults>
-  <w:latentStyles w:defLockedState="0" w:defUIPriority="99" w:defSemiHidden="0" w:defUnhideWhenUsed="0" w:defQFormat="0" w:count="374">
+  <w:latentStyles w:defLockedState="0" w:defUIPriority="99" w:defSemiHidden="0" w:defUnhideWhenUsed="0" w:defQFormat="0" w:count="376">
     <w:lsdException w:name="Normal" w:uiPriority="0" w:qFormat="1"/>
     <w:lsdException w:name="heading 1" w:uiPriority="9" w:qFormat="1"/>
     <w:lsdException w:name="heading 2" w:semiHidden="1" w:uiPriority="9" w:unhideWhenUsed="1" w:qFormat="1"/>
@@ -979,7 +945,6 @@
     <w:lsdException w:name="HTML Sample" w:semiHidden="1" w:unhideWhenUsed="1"/>
     <w:lsdException w:name="HTML Typewriter" w:semiHidden="1" w:unhideWhenUsed="1"/>
     <w:lsdException w:name="HTML Variable" w:semiHidden="1" w:unhideWhenUsed="1"/>
-    <w:lsdException w:name="Normal Table" w:semiHidden="1" w:unhideWhenUsed="1"/>
     <w:lsdException w:name="annotation subject" w:semiHidden="1" w:unhideWhenUsed="1"/>
     <w:lsdException w:name="No List" w:semiHidden="1" w:unhideWhenUsed="1"/>
     <w:lsdException w:name="Outline List 1" w:semiHidden="1" w:unhideWhenUsed="1"/>
@@ -1025,11 +990,9 @@
     <w:lsdException w:name="Table Subtle 1" w:semiHidden="1" w:unhideWhenUsed="1"/>
     <w:lsdException w:name="Table Subtle 2" w:semiHidden="1" w:unhideWhenUsed="1"/>
     <w:lsdException w:name="Table Web 1" w:semiHidden="1" w:unhideWhenUsed="1"/>
-    <w:lsdException w:name="Table Web 2" w:semiHidden="1" w:unhideWhenUsed="1"/>
     <w:lsdException w:name="Table Web 3" w:semiHidden="1" w:unhideWhenUsed="1"/>
     <w:lsdException w:name="Balloon Text" w:semiHidden="1" w:unhideWhenUsed="1"/>
     <w:lsdException w:name="Table Grid" w:uiPriority="39"/>
-    <w:lsdException w:name="Table Theme" w:semiHidden="1" w:unhideWhenUsed="1"/>
     <w:lsdException w:name="Placeholder Text" w:semiHidden="1"/>
     <w:lsdException w:name="No Spacing" w:uiPriority="1" w:qFormat="1"/>
     <w:lsdException w:name="Light Shading" w:uiPriority="60"/>
@@ -1248,6 +1211,8 @@
     <w:lsdException w:name="Mention" w:semiHidden="1" w:unhideWhenUsed="1"/>
     <w:lsdException w:name="Smart Hyperlink" w:semiHidden="1" w:unhideWhenUsed="1"/>
     <w:lsdException w:name="Hashtag" w:semiHidden="1" w:unhideWhenUsed="1"/>
+    <w:lsdException w:name="Unresolved Mention" w:semiHidden="1" w:unhideWhenUsed="1"/>
+    <w:lsdException w:name="Smart Link" w:semiHidden="1" w:unhideWhenUsed="1"/>
   </w:latentStyles>
   <w:style w:type="paragraph" w:default="1" w:styleId="Standard">
     <w:name w:val="Normal"/>
@@ -1355,6 +1320,53 @@
       <w:noProof/>
       <w:sz w:val="21"/>
       <w:lang w:eastAsia="de-DE"/>
+    </w:rPr>
+  </w:style>
+  <w:style w:type="paragraph" w:styleId="Funotentext">
+    <w:name w:val="footnote text"/>
+    <w:basedOn w:val="Standard"/>
+    <w:link w:val="FunotentextZchn"/>
+    <w:uiPriority w:val="99"/>
+    <w:semiHidden/>
+    <w:unhideWhenUsed/>
+    <w:rsid w:val="00352165"/>
+    <w:pPr>
+      <w:spacing w:after="0" w:line="240" w:lineRule="auto"/>
+    </w:pPr>
+    <w:rPr>
+      <w:rFonts w:ascii="Helvetica 45" w:eastAsiaTheme="minorEastAsia" w:hAnsi="Helvetica 45"/>
+      <w:bCs/>
+      <w:noProof/>
+      <w:sz w:val="20"/>
+      <w:szCs w:val="20"/>
+      <w:lang w:eastAsia="de-DE"/>
+    </w:rPr>
+  </w:style>
+  <w:style w:type="character" w:customStyle="1" w:styleId="FunotentextZchn">
+    <w:name w:val="Fußnotentext Zchn"/>
+    <w:basedOn w:val="Absatz-Standardschriftart"/>
+    <w:link w:val="Funotentext"/>
+    <w:uiPriority w:val="99"/>
+    <w:semiHidden/>
+    <w:rsid w:val="00352165"/>
+    <w:rPr>
+      <w:rFonts w:ascii="Helvetica 45" w:eastAsiaTheme="minorEastAsia" w:hAnsi="Helvetica 45"/>
+      <w:bCs/>
+      <w:noProof/>
+      <w:sz w:val="20"/>
+      <w:szCs w:val="20"/>
+      <w:lang w:eastAsia="de-DE"/>
+    </w:rPr>
+  </w:style>
+  <w:style w:type="character" w:styleId="Funotenzeichen">
+    <w:name w:val="footnote reference"/>
+    <w:basedOn w:val="Absatz-Standardschriftart"/>
+    <w:uiPriority w:val="99"/>
+    <w:semiHidden/>
+    <w:unhideWhenUsed/>
+    <w:rsid w:val="00352165"/>
+    <w:rPr>
+      <w:vertAlign w:val="superscript"/>
     </w:rPr>
   </w:style>
 </w:styles>

</xml_diff>

<commit_message>
Thimble durch Webseiten ersetzt
</commit_message>
<xml_diff>
--- a/4_Erweiterungsmodule/E4/Steckbrief_E4.docx
+++ b/4_Erweiterungsmodule/E4/Steckbrief_E4.docx
@@ -18,16 +18,14 @@
         </w:rPr>
         <w:t xml:space="preserve">Steckbrief: </w:t>
       </w:r>
-      <w:proofErr w:type="spellStart"/>
       <w:r>
         <w:rPr>
           <w:b/>
           <w:sz w:val="32"/>
           <w:szCs w:val="32"/>
         </w:rPr>
-        <w:t>Thimble</w:t>
+        <w:t>Webseiten</w:t>
       </w:r>
-      <w:proofErr w:type="spellEnd"/>
     </w:p>
     <w:p>
       <w:pPr>
@@ -41,17 +39,8 @@
           <w:i/>
           <w:iCs/>
         </w:rPr>
-        <w:t>Markup-</w:t>
+        <w:t>Markup-Languages</w:t>
       </w:r>
-      <w:proofErr w:type="spellStart"/>
-      <w:r>
-        <w:rPr>
-          <w:i/>
-          <w:iCs/>
-        </w:rPr>
-        <w:t>Languages</w:t>
-      </w:r>
-      <w:proofErr w:type="spellEnd"/>
       <w:r>
         <w:t xml:space="preserve"> – im Deutschen auch als Auszeichnungs- oder Beschreibungssprachen bezeichnet – exemplarisch an der </w:t>
       </w:r>
@@ -945,6 +934,7 @@
     <w:lsdException w:name="HTML Sample" w:semiHidden="1" w:unhideWhenUsed="1"/>
     <w:lsdException w:name="HTML Typewriter" w:semiHidden="1" w:unhideWhenUsed="1"/>
     <w:lsdException w:name="HTML Variable" w:semiHidden="1" w:unhideWhenUsed="1"/>
+    <w:lsdException w:name="Normal Table" w:semiHidden="1" w:unhideWhenUsed="1"/>
     <w:lsdException w:name="annotation subject" w:semiHidden="1" w:unhideWhenUsed="1"/>
     <w:lsdException w:name="No List" w:semiHidden="1" w:unhideWhenUsed="1"/>
     <w:lsdException w:name="Outline List 1" w:semiHidden="1" w:unhideWhenUsed="1"/>
@@ -990,9 +980,11 @@
     <w:lsdException w:name="Table Subtle 1" w:semiHidden="1" w:unhideWhenUsed="1"/>
     <w:lsdException w:name="Table Subtle 2" w:semiHidden="1" w:unhideWhenUsed="1"/>
     <w:lsdException w:name="Table Web 1" w:semiHidden="1" w:unhideWhenUsed="1"/>
+    <w:lsdException w:name="Table Web 2" w:semiHidden="1" w:unhideWhenUsed="1"/>
     <w:lsdException w:name="Table Web 3" w:semiHidden="1" w:unhideWhenUsed="1"/>
     <w:lsdException w:name="Balloon Text" w:semiHidden="1" w:unhideWhenUsed="1"/>
     <w:lsdException w:name="Table Grid" w:uiPriority="39"/>
+    <w:lsdException w:name="Table Theme" w:semiHidden="1" w:unhideWhenUsed="1"/>
     <w:lsdException w:name="Placeholder Text" w:semiHidden="1"/>
     <w:lsdException w:name="No Spacing" w:uiPriority="1" w:qFormat="1"/>
     <w:lsdException w:name="Light Shading" w:uiPriority="60"/>

</xml_diff>